<commit_message>
added in the end of first term
</commit_message>
<xml_diff>
--- a/theory/Вопросы для подготовки по курсу ОАиП.docx
+++ b/theory/Вопросы для подготовки по курсу ОАиП.docx
@@ -1,6 +1,6 @@
 
 <file path=word/document.xml><?xml version="1.0" encoding="utf-8"?>
-<w:document xmlns:wpc="http://schemas.microsoft.com/office/word/2010/wordprocessingCanvas" xmlns:mc="http://schemas.openxmlformats.org/markup-compatibility/2006" xmlns:o="urn:schemas-microsoft-com:office:office" xmlns:r="http://schemas.openxmlformats.org/officeDocument/2006/relationships" xmlns:m="http://schemas.openxmlformats.org/officeDocument/2006/math" xmlns:v="urn:schemas-microsoft-com:vml" xmlns:wp14="http://schemas.microsoft.com/office/word/2010/wordprocessingDrawing" xmlns:wp="http://schemas.openxmlformats.org/drawingml/2006/wordprocessingDrawing" xmlns:w10="urn:schemas-microsoft-com:office:word" xmlns:w="http://schemas.openxmlformats.org/wordprocessingml/2006/main" xmlns:w14="http://schemas.microsoft.com/office/word/2010/wordml" xmlns:w15="http://schemas.microsoft.com/office/word/2012/wordml" xmlns:wpg="http://schemas.microsoft.com/office/word/2010/wordprocessingGroup" xmlns:wpi="http://schemas.microsoft.com/office/word/2010/wordprocessingInk" xmlns:wne="http://schemas.microsoft.com/office/word/2006/wordml" xmlns:wps="http://schemas.microsoft.com/office/word/2010/wordprocessingShape" mc:Ignorable="w14 w15 wp14">
+<w:document xmlns:wpc="http://schemas.microsoft.com/office/word/2010/wordprocessingCanvas" xmlns:cx="http://schemas.microsoft.com/office/drawing/2014/chartex" xmlns:cx1="http://schemas.microsoft.com/office/drawing/2015/9/8/chartex" xmlns:cx2="http://schemas.microsoft.com/office/drawing/2015/10/21/chartex" xmlns:cx3="http://schemas.microsoft.com/office/drawing/2016/5/9/chartex" xmlns:cx4="http://schemas.microsoft.com/office/drawing/2016/5/10/chartex" xmlns:cx5="http://schemas.microsoft.com/office/drawing/2016/5/11/chartex" xmlns:cx6="http://schemas.microsoft.com/office/drawing/2016/5/12/chartex" xmlns:cx7="http://schemas.microsoft.com/office/drawing/2016/5/13/chartex" xmlns:cx8="http://schemas.microsoft.com/office/drawing/2016/5/14/chartex" xmlns:mc="http://schemas.openxmlformats.org/markup-compatibility/2006" xmlns:aink="http://schemas.microsoft.com/office/drawing/2016/ink" xmlns:am3d="http://schemas.microsoft.com/office/drawing/2017/model3d" xmlns:o="urn:schemas-microsoft-com:office:office" xmlns:r="http://schemas.openxmlformats.org/officeDocument/2006/relationships" xmlns:m="http://schemas.openxmlformats.org/officeDocument/2006/math" xmlns:v="urn:schemas-microsoft-com:vml" xmlns:wp14="http://schemas.microsoft.com/office/word/2010/wordprocessingDrawing" xmlns:wp="http://schemas.openxmlformats.org/drawingml/2006/wordprocessingDrawing" xmlns:w10="urn:schemas-microsoft-com:office:word" xmlns:w="http://schemas.openxmlformats.org/wordprocessingml/2006/main" xmlns:w14="http://schemas.microsoft.com/office/word/2010/wordml" xmlns:w15="http://schemas.microsoft.com/office/word/2012/wordml" xmlns:w16cex="http://schemas.microsoft.com/office/word/2018/wordml/cex" xmlns:w16cid="http://schemas.microsoft.com/office/word/2016/wordml/cid" xmlns:w16="http://schemas.microsoft.com/office/word/2018/wordml" xmlns:w16sdtdh="http://schemas.microsoft.com/office/word/2020/wordml/sdtdatahash" xmlns:w16se="http://schemas.microsoft.com/office/word/2015/wordml/symex" xmlns:wpg="http://schemas.microsoft.com/office/word/2010/wordprocessingGroup" xmlns:wpi="http://schemas.microsoft.com/office/word/2010/wordprocessingInk" xmlns:wne="http://schemas.microsoft.com/office/word/2006/wordml" xmlns:wps="http://schemas.microsoft.com/office/word/2010/wordprocessingShape" mc:Ignorable="w14 w15 w16se w16cid w16 w16cex w16sdtdh wp14">
   <w:body>
     <w:p>
       <w:r>
@@ -350,7 +350,125 @@
           <w:sz w:val="20"/>
           <w:szCs w:val="20"/>
         </w:rPr>
-        <w:t>Сортировка «</w:t>
+        <w:t>Сортировка «гномья»</w:t>
+      </w:r>
+    </w:p>
+    <w:p>
+      <w:pPr>
+        <w:widowControl w:val="0"/>
+        <w:numPr>
+          <w:ilvl w:val="0"/>
+          <w:numId w:val="1"/>
+        </w:numPr>
+        <w:suppressAutoHyphens/>
+        <w:spacing w:after="0" w:line="240" w:lineRule="auto"/>
+        <w:rPr>
+          <w:sz w:val="20"/>
+          <w:szCs w:val="20"/>
+        </w:rPr>
+      </w:pPr>
+      <w:r>
+        <w:rPr>
+          <w:sz w:val="20"/>
+          <w:szCs w:val="20"/>
+        </w:rPr>
+        <w:t>Быстрая сортировка</w:t>
+      </w:r>
+    </w:p>
+    <w:p>
+      <w:pPr>
+        <w:widowControl w:val="0"/>
+        <w:numPr>
+          <w:ilvl w:val="0"/>
+          <w:numId w:val="1"/>
+        </w:numPr>
+        <w:suppressAutoHyphens/>
+        <w:spacing w:after="0" w:line="240" w:lineRule="auto"/>
+        <w:rPr>
+          <w:sz w:val="20"/>
+          <w:szCs w:val="20"/>
+        </w:rPr>
+      </w:pPr>
+      <w:r>
+        <w:rPr>
+          <w:sz w:val="20"/>
+          <w:szCs w:val="20"/>
+        </w:rPr>
+        <w:t>Вычисление сложности алгоритма</w:t>
+      </w:r>
+    </w:p>
+    <w:p>
+      <w:pPr>
+        <w:widowControl w:val="0"/>
+        <w:suppressAutoHyphens/>
+        <w:spacing w:after="0" w:line="240" w:lineRule="auto"/>
+        <w:ind w:left="720"/>
+        <w:rPr>
+          <w:b/>
+          <w:sz w:val="20"/>
+          <w:szCs w:val="20"/>
+        </w:rPr>
+      </w:pPr>
+      <w:r>
+        <w:rPr>
+          <w:b/>
+          <w:sz w:val="20"/>
+          <w:szCs w:val="20"/>
+        </w:rPr>
+        <w:t>Вопросы по языку С</w:t>
+      </w:r>
+    </w:p>
+    <w:p>
+      <w:pPr>
+        <w:widowControl w:val="0"/>
+        <w:numPr>
+          <w:ilvl w:val="0"/>
+          <w:numId w:val="1"/>
+        </w:numPr>
+        <w:suppressAutoHyphens/>
+        <w:spacing w:after="0" w:line="240" w:lineRule="auto"/>
+        <w:rPr>
+          <w:sz w:val="20"/>
+          <w:szCs w:val="20"/>
+        </w:rPr>
+      </w:pPr>
+      <w:proofErr w:type="gramStart"/>
+      <w:r>
+        <w:rPr>
+          <w:sz w:val="20"/>
+          <w:szCs w:val="20"/>
+        </w:rPr>
+        <w:t>Знаковая  и</w:t>
+      </w:r>
+      <w:proofErr w:type="gramEnd"/>
+      <w:r>
+        <w:rPr>
+          <w:sz w:val="20"/>
+          <w:szCs w:val="20"/>
+        </w:rPr>
+        <w:t xml:space="preserve">  беззнаковая формы представления целых в Си. Представление отрицательных чисел в двоичной системе счисления.  Дополнительный код.</w:t>
+      </w:r>
+    </w:p>
+    <w:p>
+      <w:pPr>
+        <w:widowControl w:val="0"/>
+        <w:numPr>
+          <w:ilvl w:val="0"/>
+          <w:numId w:val="1"/>
+        </w:numPr>
+        <w:suppressAutoHyphens/>
+        <w:spacing w:after="0" w:line="240" w:lineRule="auto"/>
+        <w:rPr>
+          <w:sz w:val="20"/>
+          <w:szCs w:val="20"/>
+        </w:rPr>
+      </w:pPr>
+      <w:r>
+        <w:rPr>
+          <w:sz w:val="20"/>
+          <w:szCs w:val="20"/>
+        </w:rPr>
+        <w:t xml:space="preserve">Понятие типа данных и переменной. Определение переменных в Си. Базовые типы данных </w:t>
       </w:r>
       <w:proofErr w:type="spellStart"/>
       <w:r>
@@ -358,7 +476,7 @@
           <w:sz w:val="20"/>
           <w:szCs w:val="20"/>
         </w:rPr>
-        <w:t>гномья</w:t>
+        <w:t>char</w:t>
       </w:r>
       <w:proofErr w:type="spellEnd"/>
       <w:r>
@@ -366,95 +484,55 @@
           <w:sz w:val="20"/>
           <w:szCs w:val="20"/>
         </w:rPr>
-        <w:t>»</w:t>
-      </w:r>
-    </w:p>
-    <w:p>
-      <w:pPr>
-        <w:widowControl w:val="0"/>
-        <w:numPr>
-          <w:ilvl w:val="0"/>
-          <w:numId w:val="1"/>
-        </w:numPr>
-        <w:suppressAutoHyphens/>
-        <w:spacing w:after="0" w:line="240" w:lineRule="auto"/>
-        <w:rPr>
-          <w:sz w:val="20"/>
-          <w:szCs w:val="20"/>
-        </w:rPr>
-      </w:pPr>
-      <w:r>
-        <w:rPr>
-          <w:sz w:val="20"/>
-          <w:szCs w:val="20"/>
-        </w:rPr>
-        <w:t>Быстрая сортировка</w:t>
-      </w:r>
-    </w:p>
-    <w:p>
-      <w:pPr>
-        <w:widowControl w:val="0"/>
-        <w:numPr>
-          <w:ilvl w:val="0"/>
-          <w:numId w:val="1"/>
-        </w:numPr>
-        <w:suppressAutoHyphens/>
-        <w:spacing w:after="0" w:line="240" w:lineRule="auto"/>
-        <w:rPr>
-          <w:sz w:val="20"/>
-          <w:szCs w:val="20"/>
-        </w:rPr>
-      </w:pPr>
-      <w:r>
-        <w:rPr>
-          <w:sz w:val="20"/>
-          <w:szCs w:val="20"/>
-        </w:rPr>
-        <w:t>Вычисление сложности алгоритма</w:t>
-      </w:r>
-    </w:p>
-    <w:p>
-      <w:pPr>
-        <w:widowControl w:val="0"/>
-        <w:suppressAutoHyphens/>
-        <w:spacing w:after="0" w:line="240" w:lineRule="auto"/>
-        <w:ind w:left="720"/>
-        <w:rPr>
-          <w:b/>
-          <w:sz w:val="20"/>
-          <w:szCs w:val="20"/>
-        </w:rPr>
-      </w:pPr>
-      <w:r>
-        <w:rPr>
-          <w:b/>
-          <w:sz w:val="20"/>
-          <w:szCs w:val="20"/>
-        </w:rPr>
-        <w:t>Вопросы по языку С</w:t>
-      </w:r>
-    </w:p>
-    <w:p>
-      <w:pPr>
-        <w:widowControl w:val="0"/>
-        <w:numPr>
-          <w:ilvl w:val="0"/>
-          <w:numId w:val="1"/>
-        </w:numPr>
-        <w:suppressAutoHyphens/>
-        <w:spacing w:after="0" w:line="240" w:lineRule="auto"/>
-        <w:rPr>
-          <w:sz w:val="20"/>
-          <w:szCs w:val="20"/>
-        </w:rPr>
-      </w:pPr>
+        <w:t xml:space="preserve">, </w:t>
+      </w:r>
+      <w:proofErr w:type="spellStart"/>
+      <w:r>
+        <w:rPr>
+          <w:sz w:val="20"/>
+          <w:szCs w:val="20"/>
+        </w:rPr>
+        <w:t>int</w:t>
+      </w:r>
+      <w:proofErr w:type="spellEnd"/>
+      <w:r>
+        <w:rPr>
+          <w:sz w:val="20"/>
+          <w:szCs w:val="20"/>
+        </w:rPr>
+        <w:t xml:space="preserve">, </w:t>
+      </w:r>
+      <w:proofErr w:type="spellStart"/>
+      <w:r>
+        <w:rPr>
+          <w:sz w:val="20"/>
+          <w:szCs w:val="20"/>
+        </w:rPr>
+        <w:t>long</w:t>
+      </w:r>
+      <w:proofErr w:type="spellEnd"/>
+      <w:r>
+        <w:rPr>
+          <w:sz w:val="20"/>
+          <w:szCs w:val="20"/>
+        </w:rPr>
+        <w:t xml:space="preserve"> как машинные слова. Знаковая</w:t>
+      </w:r>
+      <w:r>
+        <w:rPr>
+          <w:sz w:val="20"/>
+          <w:szCs w:val="20"/>
+          <w:lang w:val="en-US"/>
+        </w:rPr>
+        <w:t xml:space="preserve"> </w:t>
+      </w:r>
       <w:proofErr w:type="gramStart"/>
       <w:r>
         <w:rPr>
           <w:sz w:val="20"/>
           <w:szCs w:val="20"/>
         </w:rPr>
-        <w:t>Знаковая  и</w:t>
+        <w:t>и  беззнаковая</w:t>
       </w:r>
       <w:proofErr w:type="gramEnd"/>
       <w:r>
@@ -462,102 +540,95 @@
           <w:sz w:val="20"/>
           <w:szCs w:val="20"/>
         </w:rPr>
-        <w:t xml:space="preserve">  </w:t>
-      </w:r>
-      <w:proofErr w:type="spellStart"/>
-      <w:r>
-        <w:rPr>
-          <w:sz w:val="20"/>
-          <w:szCs w:val="20"/>
-        </w:rPr>
-        <w:t>беззнаковая</w:t>
-      </w:r>
-      <w:proofErr w:type="spellEnd"/>
-      <w:r>
-        <w:rPr>
-          <w:sz w:val="20"/>
-          <w:szCs w:val="20"/>
-        </w:rPr>
-        <w:t xml:space="preserve"> формы представл</w:t>
-      </w:r>
-      <w:bookmarkStart w:id="0" w:name="_GoBack"/>
-      <w:bookmarkEnd w:id="0"/>
-      <w:r>
-        <w:rPr>
-          <w:sz w:val="20"/>
-          <w:szCs w:val="20"/>
-        </w:rPr>
-        <w:t>ения целых в Си. Представление отрицательных чисел в двоичной системе счисления.  Дополнительный код.</w:t>
-      </w:r>
-    </w:p>
-    <w:p>
-      <w:pPr>
-        <w:widowControl w:val="0"/>
-        <w:numPr>
-          <w:ilvl w:val="0"/>
-          <w:numId w:val="1"/>
-        </w:numPr>
-        <w:suppressAutoHyphens/>
-        <w:spacing w:after="0" w:line="240" w:lineRule="auto"/>
-        <w:rPr>
-          <w:sz w:val="20"/>
-          <w:szCs w:val="20"/>
-        </w:rPr>
-      </w:pPr>
-      <w:r>
-        <w:rPr>
-          <w:sz w:val="20"/>
-          <w:szCs w:val="20"/>
-        </w:rPr>
-        <w:t xml:space="preserve">Понятие типа данных и переменной. Определение переменных в Си. Базовые типы данных </w:t>
-      </w:r>
-      <w:proofErr w:type="spellStart"/>
-      <w:r>
-        <w:rPr>
-          <w:sz w:val="20"/>
-          <w:szCs w:val="20"/>
-        </w:rPr>
-        <w:t>char</w:t>
-      </w:r>
-      <w:proofErr w:type="spellEnd"/>
-      <w:r>
-        <w:rPr>
-          <w:sz w:val="20"/>
-          <w:szCs w:val="20"/>
-        </w:rPr>
-        <w:t xml:space="preserve">, </w:t>
-      </w:r>
-      <w:proofErr w:type="spellStart"/>
-      <w:r>
-        <w:rPr>
-          <w:sz w:val="20"/>
-          <w:szCs w:val="20"/>
-        </w:rPr>
-        <w:t>int</w:t>
-      </w:r>
-      <w:proofErr w:type="spellEnd"/>
-      <w:r>
-        <w:rPr>
-          <w:sz w:val="20"/>
-          <w:szCs w:val="20"/>
-        </w:rPr>
-        <w:t xml:space="preserve">, </w:t>
-      </w:r>
-      <w:proofErr w:type="spellStart"/>
-      <w:r>
-        <w:rPr>
-          <w:sz w:val="20"/>
-          <w:szCs w:val="20"/>
-        </w:rPr>
-        <w:t>long</w:t>
-      </w:r>
-      <w:proofErr w:type="spellEnd"/>
-      <w:r>
-        <w:rPr>
-          <w:sz w:val="20"/>
-          <w:szCs w:val="20"/>
-        </w:rPr>
-        <w:t xml:space="preserve"> как машинные слова. </w:t>
+        <w:t xml:space="preserve"> формы представления в Си.  Представление символов. Представление целых чисел. Представление чисел с плавающей запятой.</w:t>
+      </w:r>
+    </w:p>
+    <w:p>
+      <w:pPr>
+        <w:widowControl w:val="0"/>
+        <w:numPr>
+          <w:ilvl w:val="0"/>
+          <w:numId w:val="1"/>
+        </w:numPr>
+        <w:suppressAutoHyphens/>
+        <w:spacing w:after="0" w:line="240" w:lineRule="auto"/>
+        <w:rPr>
+          <w:sz w:val="20"/>
+          <w:szCs w:val="20"/>
+        </w:rPr>
+      </w:pPr>
+      <w:r>
+        <w:rPr>
+          <w:sz w:val="20"/>
+          <w:szCs w:val="20"/>
+        </w:rPr>
+        <w:t>Массивы: особенности работы, инициализация.</w:t>
+      </w:r>
+    </w:p>
+    <w:p>
+      <w:pPr>
+        <w:widowControl w:val="0"/>
+        <w:numPr>
+          <w:ilvl w:val="0"/>
+          <w:numId w:val="1"/>
+        </w:numPr>
+        <w:suppressAutoHyphens/>
+        <w:spacing w:after="0" w:line="240" w:lineRule="auto"/>
+        <w:rPr>
+          <w:sz w:val="20"/>
+          <w:szCs w:val="20"/>
+        </w:rPr>
+      </w:pPr>
+      <w:r>
+        <w:rPr>
+          <w:sz w:val="20"/>
+          <w:szCs w:val="20"/>
+        </w:rPr>
+        <w:t>Массивы как формальные параметры функций.</w:t>
+      </w:r>
+    </w:p>
+    <w:p>
+      <w:pPr>
+        <w:widowControl w:val="0"/>
+        <w:numPr>
+          <w:ilvl w:val="0"/>
+          <w:numId w:val="1"/>
+        </w:numPr>
+        <w:suppressAutoHyphens/>
+        <w:spacing w:after="0" w:line="240" w:lineRule="auto"/>
+        <w:rPr>
+          <w:sz w:val="20"/>
+          <w:szCs w:val="20"/>
+        </w:rPr>
+      </w:pPr>
+      <w:r>
+        <w:rPr>
+          <w:sz w:val="20"/>
+          <w:szCs w:val="20"/>
+        </w:rPr>
+        <w:t>Работа со строками.  Представление строки в Си. Строка и массив символов.  Поиск в строке.</w:t>
+      </w:r>
+    </w:p>
+    <w:p>
+      <w:pPr>
+        <w:widowControl w:val="0"/>
+        <w:numPr>
+          <w:ilvl w:val="0"/>
+          <w:numId w:val="1"/>
+        </w:numPr>
+        <w:suppressAutoHyphens/>
+        <w:spacing w:after="0" w:line="240" w:lineRule="auto"/>
+        <w:rPr>
+          <w:sz w:val="20"/>
+          <w:szCs w:val="20"/>
+        </w:rPr>
+      </w:pPr>
+      <w:r>
+        <w:rPr>
+          <w:sz w:val="20"/>
+          <w:szCs w:val="20"/>
+        </w:rPr>
+        <w:t>Выражения и операции (</w:t>
       </w:r>
       <w:proofErr w:type="gramStart"/>
       <w:r>
@@ -565,7 +636,7 @@
           <w:sz w:val="20"/>
           <w:szCs w:val="20"/>
         </w:rPr>
-        <w:t>Знаковая  и</w:t>
+        <w:t>обзор  и</w:t>
       </w:r>
       <w:proofErr w:type="gramEnd"/>
       <w:r>
@@ -573,126 +644,6 @@
           <w:sz w:val="20"/>
           <w:szCs w:val="20"/>
         </w:rPr>
-        <w:t xml:space="preserve">  </w:t>
-      </w:r>
-      <w:proofErr w:type="spellStart"/>
-      <w:r>
-        <w:rPr>
-          <w:sz w:val="20"/>
-          <w:szCs w:val="20"/>
-        </w:rPr>
-        <w:t>беззнаковая</w:t>
-      </w:r>
-      <w:proofErr w:type="spellEnd"/>
-      <w:r>
-        <w:rPr>
-          <w:sz w:val="20"/>
-          <w:szCs w:val="20"/>
-        </w:rPr>
-        <w:t xml:space="preserve"> формы представления в Си.  Представление символов. Представление целых чисел. Представление чисел с плавающей запятой.</w:t>
-      </w:r>
-    </w:p>
-    <w:p>
-      <w:pPr>
-        <w:widowControl w:val="0"/>
-        <w:numPr>
-          <w:ilvl w:val="0"/>
-          <w:numId w:val="1"/>
-        </w:numPr>
-        <w:suppressAutoHyphens/>
-        <w:spacing w:after="0" w:line="240" w:lineRule="auto"/>
-        <w:rPr>
-          <w:sz w:val="20"/>
-          <w:szCs w:val="20"/>
-        </w:rPr>
-      </w:pPr>
-      <w:r>
-        <w:rPr>
-          <w:sz w:val="20"/>
-          <w:szCs w:val="20"/>
-        </w:rPr>
-        <w:t>Массивы: особенности работы, инициализация.</w:t>
-      </w:r>
-    </w:p>
-    <w:p>
-      <w:pPr>
-        <w:widowControl w:val="0"/>
-        <w:numPr>
-          <w:ilvl w:val="0"/>
-          <w:numId w:val="1"/>
-        </w:numPr>
-        <w:suppressAutoHyphens/>
-        <w:spacing w:after="0" w:line="240" w:lineRule="auto"/>
-        <w:rPr>
-          <w:sz w:val="20"/>
-          <w:szCs w:val="20"/>
-        </w:rPr>
-      </w:pPr>
-      <w:r>
-        <w:rPr>
-          <w:sz w:val="20"/>
-          <w:szCs w:val="20"/>
-        </w:rPr>
-        <w:t>Массивы как формальные параметры функций.</w:t>
-      </w:r>
-    </w:p>
-    <w:p>
-      <w:pPr>
-        <w:widowControl w:val="0"/>
-        <w:numPr>
-          <w:ilvl w:val="0"/>
-          <w:numId w:val="1"/>
-        </w:numPr>
-        <w:suppressAutoHyphens/>
-        <w:spacing w:after="0" w:line="240" w:lineRule="auto"/>
-        <w:rPr>
-          <w:sz w:val="20"/>
-          <w:szCs w:val="20"/>
-        </w:rPr>
-      </w:pPr>
-      <w:r>
-        <w:rPr>
-          <w:sz w:val="20"/>
-          <w:szCs w:val="20"/>
-        </w:rPr>
-        <w:t>Работа со строками.  Представление строки в Си. Строка и массив символов.  Поиск в строке.</w:t>
-      </w:r>
-    </w:p>
-    <w:p>
-      <w:pPr>
-        <w:widowControl w:val="0"/>
-        <w:numPr>
-          <w:ilvl w:val="0"/>
-          <w:numId w:val="1"/>
-        </w:numPr>
-        <w:suppressAutoHyphens/>
-        <w:spacing w:after="0" w:line="240" w:lineRule="auto"/>
-        <w:rPr>
-          <w:sz w:val="20"/>
-          <w:szCs w:val="20"/>
-        </w:rPr>
-      </w:pPr>
-      <w:r>
-        <w:rPr>
-          <w:sz w:val="20"/>
-          <w:szCs w:val="20"/>
-        </w:rPr>
-        <w:t>Выражения и операции (</w:t>
-      </w:r>
-      <w:proofErr w:type="gramStart"/>
-      <w:r>
-        <w:rPr>
-          <w:sz w:val="20"/>
-          <w:szCs w:val="20"/>
-        </w:rPr>
-        <w:t>обзор  и</w:t>
-      </w:r>
-      <w:proofErr w:type="gramEnd"/>
-      <w:r>
-        <w:rPr>
-          <w:sz w:val="20"/>
-          <w:szCs w:val="20"/>
-        </w:rPr>
         <w:t xml:space="preserve">  классификация): арифметические, сравнения,  логические, присваивания, адресные.</w:t>
       </w:r>
     </w:p>
@@ -759,23 +710,7 @@
           <w:sz w:val="20"/>
           <w:szCs w:val="20"/>
         </w:rPr>
-        <w:t xml:space="preserve">Преобразование </w:t>
-      </w:r>
-      <w:proofErr w:type="gramStart"/>
-      <w:r>
-        <w:rPr>
-          <w:sz w:val="20"/>
-          <w:szCs w:val="20"/>
-        </w:rPr>
-        <w:t>базовых типов</w:t>
-      </w:r>
-      <w:proofErr w:type="gramEnd"/>
-      <w:r>
-        <w:rPr>
-          <w:sz w:val="20"/>
-          <w:szCs w:val="20"/>
-        </w:rPr>
-        <w:t xml:space="preserve"> данных в выражениях: действия, порядок. Явные и неявное преобразования типов.</w:t>
+        <w:t>Преобразование базовых типов данных в выражениях: действия, порядок. Явные и неявное преобразования типов.</w:t>
       </w:r>
     </w:p>
     <w:p>
@@ -1043,8 +978,8 @@
 </file>
 
 <file path=word/numbering.xml><?xml version="1.0" encoding="utf-8"?>
-<w:numbering xmlns:wpc="http://schemas.microsoft.com/office/word/2010/wordprocessingCanvas" xmlns:mc="http://schemas.openxmlformats.org/markup-compatibility/2006" xmlns:o="urn:schemas-microsoft-com:office:office" xmlns:r="http://schemas.openxmlformats.org/officeDocument/2006/relationships" xmlns:m="http://schemas.openxmlformats.org/officeDocument/2006/math" xmlns:v="urn:schemas-microsoft-com:vml" xmlns:wp14="http://schemas.microsoft.com/office/word/2010/wordprocessingDrawing" xmlns:wp="http://schemas.openxmlformats.org/drawingml/2006/wordprocessingDrawing" xmlns:w10="urn:schemas-microsoft-com:office:word" xmlns:w="http://schemas.openxmlformats.org/wordprocessingml/2006/main" xmlns:w14="http://schemas.microsoft.com/office/word/2010/wordml" xmlns:w15="http://schemas.microsoft.com/office/word/2012/wordml" xmlns:wpg="http://schemas.microsoft.com/office/word/2010/wordprocessingGroup" xmlns:wpi="http://schemas.microsoft.com/office/word/2010/wordprocessingInk" xmlns:wne="http://schemas.microsoft.com/office/word/2006/wordml" xmlns:wps="http://schemas.microsoft.com/office/word/2010/wordprocessingShape" mc:Ignorable="w14 w15 wp14">
-  <w:abstractNum w:abstractNumId="0">
+<w:numbering xmlns:wpc="http://schemas.microsoft.com/office/word/2010/wordprocessingCanvas" xmlns:cx="http://schemas.microsoft.com/office/drawing/2014/chartex" xmlns:cx1="http://schemas.microsoft.com/office/drawing/2015/9/8/chartex" xmlns:cx2="http://schemas.microsoft.com/office/drawing/2015/10/21/chartex" xmlns:cx3="http://schemas.microsoft.com/office/drawing/2016/5/9/chartex" xmlns:cx4="http://schemas.microsoft.com/office/drawing/2016/5/10/chartex" xmlns:cx5="http://schemas.microsoft.com/office/drawing/2016/5/11/chartex" xmlns:cx6="http://schemas.microsoft.com/office/drawing/2016/5/12/chartex" xmlns:cx7="http://schemas.microsoft.com/office/drawing/2016/5/13/chartex" xmlns:cx8="http://schemas.microsoft.com/office/drawing/2016/5/14/chartex" xmlns:mc="http://schemas.openxmlformats.org/markup-compatibility/2006" xmlns:aink="http://schemas.microsoft.com/office/drawing/2016/ink" xmlns:am3d="http://schemas.microsoft.com/office/drawing/2017/model3d" xmlns:o="urn:schemas-microsoft-com:office:office" xmlns:r="http://schemas.openxmlformats.org/officeDocument/2006/relationships" xmlns:m="http://schemas.openxmlformats.org/officeDocument/2006/math" xmlns:v="urn:schemas-microsoft-com:vml" xmlns:wp14="http://schemas.microsoft.com/office/word/2010/wordprocessingDrawing" xmlns:wp="http://schemas.openxmlformats.org/drawingml/2006/wordprocessingDrawing" xmlns:w10="urn:schemas-microsoft-com:office:word" xmlns:w="http://schemas.openxmlformats.org/wordprocessingml/2006/main" xmlns:w14="http://schemas.microsoft.com/office/word/2010/wordml" xmlns:w15="http://schemas.microsoft.com/office/word/2012/wordml" xmlns:w16cex="http://schemas.microsoft.com/office/word/2018/wordml/cex" xmlns:w16cid="http://schemas.microsoft.com/office/word/2016/wordml/cid" xmlns:w16="http://schemas.microsoft.com/office/word/2018/wordml" xmlns:w16sdtdh="http://schemas.microsoft.com/office/word/2020/wordml/sdtdatahash" xmlns:w16se="http://schemas.microsoft.com/office/word/2015/wordml/symex" xmlns:wpg="http://schemas.microsoft.com/office/word/2010/wordprocessingGroup" xmlns:wpi="http://schemas.microsoft.com/office/word/2010/wordprocessingInk" xmlns:wne="http://schemas.microsoft.com/office/word/2006/wordml" xmlns:wps="http://schemas.microsoft.com/office/word/2010/wordprocessingShape" mc:Ignorable="w14 w15 w16se w16cid w16 w16cex w16sdtdh wp14">
+  <w:abstractNum w:abstractNumId="0" w15:restartNumberingAfterBreak="0">
     <w:nsid w:val="00000001"/>
     <w:multiLevelType w:val="multilevel"/>
     <w:tmpl w:val="00000001"/>
@@ -1165,7 +1100,7 @@
 </file>
 
 <file path=word/styles.xml><?xml version="1.0" encoding="utf-8"?>
-<w:styles xmlns:mc="http://schemas.openxmlformats.org/markup-compatibility/2006" xmlns:r="http://schemas.openxmlformats.org/officeDocument/2006/relationships" xmlns:w="http://schemas.openxmlformats.org/wordprocessingml/2006/main" xmlns:w14="http://schemas.microsoft.com/office/word/2010/wordml" xmlns:w15="http://schemas.microsoft.com/office/word/2012/wordml" mc:Ignorable="w14 w15">
+<w:styles xmlns:mc="http://schemas.openxmlformats.org/markup-compatibility/2006" xmlns:r="http://schemas.openxmlformats.org/officeDocument/2006/relationships" xmlns:w="http://schemas.openxmlformats.org/wordprocessingml/2006/main" xmlns:w14="http://schemas.microsoft.com/office/word/2010/wordml" xmlns:w15="http://schemas.microsoft.com/office/word/2012/wordml" xmlns:w16cex="http://schemas.microsoft.com/office/word/2018/wordml/cex" xmlns:w16cid="http://schemas.microsoft.com/office/word/2016/wordml/cid" xmlns:w16="http://schemas.microsoft.com/office/word/2018/wordml" xmlns:w16sdtdh="http://schemas.microsoft.com/office/word/2020/wordml/sdtdatahash" xmlns:w16se="http://schemas.microsoft.com/office/word/2015/wordml/symex" mc:Ignorable="w14 w15 w16se w16cid w16 w16cex w16sdtdh">
   <w:docDefaults>
     <w:rPrDefault>
       <w:rPr>
@@ -1181,7 +1116,7 @@
       </w:pPr>
     </w:pPrDefault>
   </w:docDefaults>
-  <w:latentStyles w:defLockedState="0" w:defUIPriority="99" w:defSemiHidden="0" w:defUnhideWhenUsed="0" w:defQFormat="0" w:count="371">
+  <w:latentStyles w:defLockedState="0" w:defUIPriority="99" w:defSemiHidden="0" w:defUnhideWhenUsed="0" w:defQFormat="0" w:count="376">
     <w:lsdException w:name="Normal" w:uiPriority="0" w:qFormat="1"/>
     <w:lsdException w:name="heading 1" w:uiPriority="9" w:qFormat="1"/>
     <w:lsdException w:name="heading 2" w:semiHidden="1" w:uiPriority="9" w:unhideWhenUsed="1" w:qFormat="1"/>
@@ -1287,7 +1222,6 @@
     <w:lsdException w:name="HTML Sample" w:semiHidden="1" w:unhideWhenUsed="1"/>
     <w:lsdException w:name="HTML Typewriter" w:semiHidden="1" w:unhideWhenUsed="1"/>
     <w:lsdException w:name="HTML Variable" w:semiHidden="1" w:unhideWhenUsed="1"/>
-    <w:lsdException w:name="Normal Table" w:semiHidden="1" w:unhideWhenUsed="1"/>
     <w:lsdException w:name="annotation subject" w:semiHidden="1" w:unhideWhenUsed="1"/>
     <w:lsdException w:name="No List" w:semiHidden="1" w:unhideWhenUsed="1"/>
     <w:lsdException w:name="Outline List 1" w:semiHidden="1" w:unhideWhenUsed="1"/>
@@ -1330,11 +1264,8 @@
     <w:lsdException w:name="Table Contemporary" w:semiHidden="1" w:unhideWhenUsed="1"/>
     <w:lsdException w:name="Table Elegant" w:semiHidden="1" w:unhideWhenUsed="1"/>
     <w:lsdException w:name="Table Professional" w:semiHidden="1" w:unhideWhenUsed="1"/>
-    <w:lsdException w:name="Table Subtle 1" w:semiHidden="1" w:unhideWhenUsed="1"/>
     <w:lsdException w:name="Table Subtle 2" w:semiHidden="1" w:unhideWhenUsed="1"/>
     <w:lsdException w:name="Table Web 1" w:semiHidden="1" w:unhideWhenUsed="1"/>
-    <w:lsdException w:name="Table Web 2" w:semiHidden="1" w:unhideWhenUsed="1"/>
-    <w:lsdException w:name="Table Web 3" w:semiHidden="1" w:unhideWhenUsed="1"/>
     <w:lsdException w:name="Balloon Text" w:semiHidden="1" w:unhideWhenUsed="1"/>
     <w:lsdException w:name="Table Grid" w:uiPriority="39"/>
     <w:lsdException w:name="Table Theme" w:semiHidden="1" w:unhideWhenUsed="1"/>
@@ -1553,6 +1484,11 @@
     <w:lsdException w:name="List Table 5 Dark Accent 6" w:uiPriority="50"/>
     <w:lsdException w:name="List Table 6 Colorful Accent 6" w:uiPriority="51"/>
     <w:lsdException w:name="List Table 7 Colorful Accent 6" w:uiPriority="52"/>
+    <w:lsdException w:name="Mention" w:semiHidden="1" w:unhideWhenUsed="1"/>
+    <w:lsdException w:name="Smart Hyperlink" w:semiHidden="1" w:unhideWhenUsed="1"/>
+    <w:lsdException w:name="Hashtag" w:semiHidden="1" w:unhideWhenUsed="1"/>
+    <w:lsdException w:name="Unresolved Mention" w:semiHidden="1" w:unhideWhenUsed="1"/>
+    <w:lsdException w:name="Smart Link" w:semiHidden="1" w:unhideWhenUsed="1"/>
   </w:latentStyles>
   <w:style w:type="paragraph" w:default="1" w:styleId="a">
     <w:name w:val="Normal"/>

</xml_diff>